<commit_message>
fixed markdowns and typos
</commit_message>
<xml_diff>
--- a/Battle of Healthcare Accessibility.docx
+++ b/Battle of Healthcare Accessibility.docx
@@ -885,6 +885,8 @@
           <w:rFonts w:ascii="Calibri" w:hAnsi="Calibri" w:cs="Calibri"/>
         </w:rPr>
       </w:pPr>
+      <w:bookmarkStart w:id="0" w:name="OLE_LINK35"/>
+      <w:bookmarkStart w:id="1" w:name="OLE_LINK36"/>
       <w:r>
         <w:rPr>
           <w:rFonts w:ascii="Calibri" w:hAnsi="Calibri" w:cs="Calibri"/>
@@ -941,6 +943,8 @@
         <w:t>)</w:t>
       </w:r>
     </w:p>
+    <w:bookmarkEnd w:id="0"/>
+    <w:bookmarkEnd w:id="1"/>
     <w:p>
       <w:pPr>
         <w:tabs>
@@ -1010,6 +1014,8 @@
         <w:t>24 Toronto wards:</w:t>
       </w:r>
     </w:p>
+    <w:bookmarkStart w:id="2" w:name="OLE_LINK31"/>
+    <w:bookmarkStart w:id="3" w:name="OLE_LINK32"/>
     <w:p>
       <w:pPr>
         <w:pStyle w:val="ListParagraph"/>
@@ -1041,15 +1047,41 @@
           <w:rFonts w:ascii="Calibri" w:hAnsi="Calibri" w:cs="Calibri"/>
         </w:rPr>
       </w:pPr>
-      <w:hyperlink r:id="rId6" w:history="1">
-        <w:r>
-          <w:rPr>
-            <w:rStyle w:val="Hyperlink"/>
-            <w:rFonts w:ascii="Calibri" w:hAnsi="Calibri" w:cs="Calibri"/>
-          </w:rPr>
-          <w:t>Demographics and area data</w:t>
-        </w:r>
-      </w:hyperlink>
+      <w:r>
+        <w:rPr>
+          <w:rStyle w:val="Hyperlink"/>
+          <w:rFonts w:ascii="Calibri" w:hAnsi="Calibri" w:cs="Calibri"/>
+        </w:rPr>
+        <w:fldChar w:fldCharType="begin"/>
+      </w:r>
+      <w:r>
+        <w:rPr>
+          <w:rStyle w:val="Hyperlink"/>
+          <w:rFonts w:ascii="Calibri" w:hAnsi="Calibri" w:cs="Calibri"/>
+        </w:rPr>
+        <w:instrText xml:space="preserve"> HYPERLINK "https://open.toronto.ca/dataset/ward-profiles-2018-25-ward-model/" </w:instrText>
+      </w:r>
+      <w:r>
+        <w:rPr>
+          <w:rStyle w:val="Hyperlink"/>
+          <w:rFonts w:ascii="Calibri" w:hAnsi="Calibri" w:cs="Calibri"/>
+        </w:rPr>
+        <w:fldChar w:fldCharType="separate"/>
+      </w:r>
+      <w:r>
+        <w:rPr>
+          <w:rStyle w:val="Hyperlink"/>
+          <w:rFonts w:ascii="Calibri" w:hAnsi="Calibri" w:cs="Calibri"/>
+        </w:rPr>
+        <w:t>Demographics and area data</w:t>
+      </w:r>
+      <w:r>
+        <w:rPr>
+          <w:rStyle w:val="Hyperlink"/>
+          <w:rFonts w:ascii="Calibri" w:hAnsi="Calibri" w:cs="Calibri"/>
+        </w:rPr>
+        <w:fldChar w:fldCharType="end"/>
+      </w:r>
       <w:r>
         <w:rPr>
           <w:rFonts w:ascii="Calibri" w:hAnsi="Calibri" w:cs="Calibri"/>
@@ -1088,7 +1120,7 @@
           <w:rFonts w:ascii="Calibri" w:hAnsi="Calibri" w:cs="Calibri"/>
         </w:rPr>
       </w:pPr>
-      <w:hyperlink r:id="rId7" w:history="1">
+      <w:hyperlink r:id="rId6" w:history="1">
         <w:r>
           <w:rPr>
             <w:rStyle w:val="Hyperlink"/>
@@ -1110,6 +1142,8 @@
         <w:t>(Downloaded in .csv format)</w:t>
       </w:r>
     </w:p>
+    <w:bookmarkEnd w:id="2"/>
+    <w:bookmarkEnd w:id="3"/>
     <w:p>
       <w:pPr>
         <w:pStyle w:val="ListParagraph"/>
@@ -1147,6 +1181,8 @@
         <w:t>26 Boston neighborhoods:</w:t>
       </w:r>
     </w:p>
+    <w:bookmarkStart w:id="4" w:name="OLE_LINK33"/>
+    <w:bookmarkStart w:id="5" w:name="OLE_LINK34"/>
     <w:p>
       <w:pPr>
         <w:pStyle w:val="ListParagraph"/>
@@ -1178,15 +1214,41 @@
           <w:rFonts w:ascii="Calibri" w:hAnsi="Calibri" w:cs="Calibri"/>
         </w:rPr>
       </w:pPr>
-      <w:hyperlink r:id="rId8" w:history="1">
-        <w:r>
-          <w:rPr>
-            <w:rStyle w:val="Hyperlink"/>
-            <w:rFonts w:ascii="Calibri" w:hAnsi="Calibri" w:cs="Calibri"/>
-          </w:rPr>
-          <w:t>Demographics data</w:t>
-        </w:r>
-      </w:hyperlink>
+      <w:r>
+        <w:rPr>
+          <w:rStyle w:val="Hyperlink"/>
+          <w:rFonts w:ascii="Calibri" w:hAnsi="Calibri" w:cs="Calibri"/>
+        </w:rPr>
+        <w:fldChar w:fldCharType="begin"/>
+      </w:r>
+      <w:r>
+        <w:rPr>
+          <w:rStyle w:val="Hyperlink"/>
+          <w:rFonts w:ascii="Calibri" w:hAnsi="Calibri" w:cs="Calibri"/>
+        </w:rPr>
+        <w:instrText xml:space="preserve"> HYPERLINK "https://data.boston.gov/dataset/neighborhood-demographics" </w:instrText>
+      </w:r>
+      <w:r>
+        <w:rPr>
+          <w:rStyle w:val="Hyperlink"/>
+          <w:rFonts w:ascii="Calibri" w:hAnsi="Calibri" w:cs="Calibri"/>
+        </w:rPr>
+        <w:fldChar w:fldCharType="separate"/>
+      </w:r>
+      <w:r>
+        <w:rPr>
+          <w:rStyle w:val="Hyperlink"/>
+          <w:rFonts w:ascii="Calibri" w:hAnsi="Calibri" w:cs="Calibri"/>
+        </w:rPr>
+        <w:t>Demographics data</w:t>
+      </w:r>
+      <w:r>
+        <w:rPr>
+          <w:rStyle w:val="Hyperlink"/>
+          <w:rFonts w:ascii="Calibri" w:hAnsi="Calibri" w:cs="Calibri"/>
+        </w:rPr>
+        <w:fldChar w:fldCharType="end"/>
+      </w:r>
       <w:r>
         <w:rPr>
           <w:rFonts w:ascii="Calibri" w:hAnsi="Calibri" w:cs="Calibri"/>
@@ -1225,7 +1287,7 @@
           <w:rFonts w:ascii="Calibri" w:hAnsi="Calibri" w:cs="Calibri"/>
         </w:rPr>
       </w:pPr>
-      <w:hyperlink r:id="rId9" w:history="1">
+      <w:hyperlink r:id="rId7" w:history="1">
         <w:r>
           <w:rPr>
             <w:rStyle w:val="Hyperlink"/>
@@ -1286,7 +1348,7 @@
           <w:rFonts w:ascii="Calibri" w:hAnsi="Calibri" w:cs="Calibri"/>
         </w:rPr>
       </w:pPr>
-      <w:hyperlink r:id="rId10" w:history="1">
+      <w:hyperlink r:id="rId8" w:history="1">
         <w:r>
           <w:rPr>
             <w:rStyle w:val="Hyperlink"/>
@@ -1302,6 +1364,8 @@
         <w:t xml:space="preserve"> (Downloaded in .csv format)</w:t>
       </w:r>
     </w:p>
+    <w:bookmarkEnd w:id="4"/>
+    <w:bookmarkEnd w:id="5"/>
     <w:p>
       <w:pPr>
         <w:tabs>
@@ -1375,7 +1439,7 @@
         </w:rPr>
         <w:t xml:space="preserve">, which is the average healthcare paid by a Canadian family according to </w:t>
       </w:r>
-      <w:hyperlink r:id="rId11" w:history="1">
+      <w:hyperlink r:id="rId9" w:history="1">
         <w:r>
           <w:rPr>
             <w:rStyle w:val="Hyperlink"/>
@@ -1390,7 +1454,7 @@
         </w:rPr>
         <w:t xml:space="preserve"> (For the purpose of this project, a family is equivalent to a household). For Boston, each family is paying over $21085 according to the </w:t>
       </w:r>
-      <w:hyperlink r:id="rId12" w:history="1">
+      <w:hyperlink r:id="rId10" w:history="1">
         <w:r>
           <w:rPr>
             <w:rStyle w:val="Hyperlink"/>
@@ -1444,27 +1508,13 @@
         </w:rPr>
         <w:t xml:space="preserve">will be using the location data provided by Foursquare. Concretely, Foursquare provides a list of venue categories with their unique category ID. And in this case, I will be using the category ’Medical Center’ because I am interested in locating all healthcare related facilities in a specified neighborhood. Furthermore, the ‘Medical Center’ category encapsulates several sub-categories, such as ‘Dentist’s Office’, ‘Emergency Room’, ‘Mental Health Office’, ‘Rehab Center’, etc. (a complete list can be found on </w:t>
       </w:r>
-      <w:hyperlink r:id="rId13" w:history="1">
+      <w:hyperlink r:id="rId11" w:history="1">
         <w:r>
           <w:rPr>
             <w:rStyle w:val="Hyperlink"/>
             <w:rFonts w:ascii="Calibri" w:hAnsi="Calibri" w:cs="Calibri"/>
           </w:rPr>
-          <w:t>he</w:t>
-        </w:r>
-        <w:r>
-          <w:rPr>
-            <w:rStyle w:val="Hyperlink"/>
-            <w:rFonts w:ascii="Calibri" w:hAnsi="Calibri" w:cs="Calibri"/>
-          </w:rPr>
-          <w:t>r</w:t>
-        </w:r>
-        <w:r>
-          <w:rPr>
-            <w:rStyle w:val="Hyperlink"/>
-            <w:rFonts w:ascii="Calibri" w:hAnsi="Calibri" w:cs="Calibri"/>
-          </w:rPr>
-          <w:t>e</w:t>
+          <w:t>here</w:t>
         </w:r>
       </w:hyperlink>
       <w:r>
@@ -1808,6 +1858,7 @@
       <w:r>
         <w:rPr>
           <w:rFonts w:ascii="Calibri" w:hAnsi="Calibri" w:cs="Calibri"/>
+          <w:noProof/>
         </w:rPr>
         <w:drawing>
           <wp:anchor distT="0" distB="0" distL="114300" distR="114300" simplePos="0" relativeHeight="251658240" behindDoc="0" locked="0" layoutInCell="1" allowOverlap="1" wp14:anchorId="426EFB62">
@@ -1833,7 +1884,7 @@
                     <pic:cNvPicPr/>
                   </pic:nvPicPr>
                   <pic:blipFill>
-                    <a:blip r:embed="rId14" cstate="print">
+                    <a:blip r:embed="rId12" cstate="print">
                       <a:extLst>
                         <a:ext uri="{28A0092B-C50C-407E-A947-70E740481C1C}">
                           <a14:useLocalDpi xmlns:a14="http://schemas.microsoft.com/office/drawing/2010/main" val="0"/>
@@ -2074,6 +2125,7 @@
       <w:r>
         <w:rPr>
           <w:rFonts w:ascii="Calibri" w:hAnsi="Calibri" w:cs="Calibri"/>
+          <w:noProof/>
         </w:rPr>
         <w:drawing>
           <wp:anchor distT="0" distB="0" distL="114300" distR="114300" simplePos="0" relativeHeight="251661312" behindDoc="0" locked="0" layoutInCell="1" allowOverlap="1" wp14:anchorId="644FD182">
@@ -2099,7 +2151,7 @@
                     <pic:cNvPicPr/>
                   </pic:nvPicPr>
                   <pic:blipFill>
-                    <a:blip r:embed="rId15">
+                    <a:blip r:embed="rId13">
                       <a:extLst>
                         <a:ext uri="{28A0092B-C50C-407E-A947-70E740481C1C}">
                           <a14:useLocalDpi xmlns:a14="http://schemas.microsoft.com/office/drawing/2010/main" val="0"/>
@@ -2442,6 +2494,7 @@
       <w:r>
         <w:rPr>
           <w:rFonts w:ascii="Calibri" w:hAnsi="Calibri" w:cs="Calibri"/>
+          <w:noProof/>
         </w:rPr>
         <w:drawing>
           <wp:anchor distT="0" distB="0" distL="114300" distR="114300" simplePos="0" relativeHeight="251664384" behindDoc="0" locked="0" layoutInCell="1" allowOverlap="1" wp14:anchorId="5190D746">
@@ -2467,7 +2520,7 @@
                     <pic:cNvPicPr/>
                   </pic:nvPicPr>
                   <pic:blipFill>
-                    <a:blip r:embed="rId16">
+                    <a:blip r:embed="rId14">
                       <a:extLst>
                         <a:ext uri="{28A0092B-C50C-407E-A947-70E740481C1C}">
                           <a14:useLocalDpi xmlns:a14="http://schemas.microsoft.com/office/drawing/2010/main" val="0"/>
@@ -2714,6 +2767,7 @@
       <w:r>
         <w:rPr>
           <w:rFonts w:ascii="Calibri" w:hAnsi="Calibri" w:cs="Calibri"/>
+          <w:noProof/>
         </w:rPr>
         <w:drawing>
           <wp:anchor distT="0" distB="0" distL="114300" distR="114300" simplePos="0" relativeHeight="251674624" behindDoc="0" locked="0" layoutInCell="1" allowOverlap="1" wp14:anchorId="3FDBE6DA">
@@ -2739,7 +2793,7 @@
                     <pic:cNvPicPr/>
                   </pic:nvPicPr>
                   <pic:blipFill>
-                    <a:blip r:embed="rId17">
+                    <a:blip r:embed="rId15">
                       <a:extLst>
                         <a:ext uri="{28A0092B-C50C-407E-A947-70E740481C1C}">
                           <a14:useLocalDpi xmlns:a14="http://schemas.microsoft.com/office/drawing/2010/main" val="0"/>
@@ -2948,6 +3002,7 @@
       <w:r>
         <w:rPr>
           <w:rFonts w:ascii="Calibri" w:hAnsi="Calibri" w:cs="Calibri"/>
+          <w:noProof/>
         </w:rPr>
         <w:drawing>
           <wp:anchor distT="0" distB="0" distL="114300" distR="114300" simplePos="0" relativeHeight="251671552" behindDoc="0" locked="0" layoutInCell="1" allowOverlap="1" wp14:anchorId="45BDA7E5" wp14:editId="17DEDF53">
@@ -2973,7 +3028,7 @@
                     <pic:cNvPicPr/>
                   </pic:nvPicPr>
                   <pic:blipFill>
-                    <a:blip r:embed="rId18">
+                    <a:blip r:embed="rId16">
                       <a:extLst>
                         <a:ext uri="{28A0092B-C50C-407E-A947-70E740481C1C}">
                           <a14:useLocalDpi xmlns:a14="http://schemas.microsoft.com/office/drawing/2010/main" val="0"/>
@@ -3335,6 +3390,7 @@
       <w:r>
         <w:rPr>
           <w:rFonts w:ascii="Calibri" w:hAnsi="Calibri" w:cs="Calibri"/>
+          <w:noProof/>
         </w:rPr>
         <w:drawing>
           <wp:anchor distT="0" distB="0" distL="114300" distR="114300" simplePos="0" relativeHeight="251677696" behindDoc="0" locked="0" layoutInCell="1" allowOverlap="1" wp14:anchorId="3A93B698">
@@ -3360,7 +3416,7 @@
                     <pic:cNvPicPr/>
                   </pic:nvPicPr>
                   <pic:blipFill>
-                    <a:blip r:embed="rId19">
+                    <a:blip r:embed="rId17">
                       <a:extLst>
                         <a:ext uri="{28A0092B-C50C-407E-A947-70E740481C1C}">
                           <a14:useLocalDpi xmlns:a14="http://schemas.microsoft.com/office/drawing/2010/main" val="0"/>
@@ -3533,47 +3589,16 @@
         </w:rPr>
         <w:t xml:space="preserve">To understand the difference in healthcare system between the U.S and Canada, most researchers would dive into mainstream measurement such infant mortality rate or life expectancy. However, besides the intricate diagnostic procedures and treatments each country is able to provide, these measurements have large correlation with other factors such as smoking and accidents, as suggested in the </w:t>
       </w:r>
-      <w:r>
-        <w:rPr>
-          <w:rFonts w:ascii="Calibri" w:hAnsi="Calibri" w:cs="Calibri"/>
-          <w:lang w:val="en-CA"/>
-        </w:rPr>
-        <w:fldChar w:fldCharType="begin"/>
-      </w:r>
-      <w:r>
-        <w:rPr>
-          <w:rFonts w:ascii="Calibri" w:hAnsi="Calibri" w:cs="Calibri"/>
-          <w:lang w:val="en-CA"/>
-        </w:rPr>
-        <w:instrText xml:space="preserve"> HYPERLINK "https://www.nber.org/papers/w13429" </w:instrText>
-      </w:r>
-      <w:r>
-        <w:rPr>
-          <w:lang w:val="en-CA"/>
-        </w:rPr>
-      </w:r>
-      <w:r>
-        <w:rPr>
-          <w:rFonts w:ascii="Calibri" w:hAnsi="Calibri" w:cs="Calibri"/>
-          <w:lang w:val="en-CA"/>
-        </w:rPr>
-        <w:fldChar w:fldCharType="separate"/>
-      </w:r>
-      <w:r>
-        <w:rPr>
-          <w:rStyle w:val="Hyperlink"/>
-          <w:rFonts w:ascii="Calibri" w:hAnsi="Calibri" w:cs="Calibri"/>
-          <w:lang w:val="en-CA"/>
-        </w:rPr>
-        <w:t>study</w:t>
-      </w:r>
-      <w:r>
-        <w:rPr>
-          <w:rFonts w:ascii="Calibri" w:hAnsi="Calibri" w:cs="Calibri"/>
-          <w:lang w:val="en-CA"/>
-        </w:rPr>
-        <w:fldChar w:fldCharType="end"/>
-      </w:r>
+      <w:hyperlink r:id="rId18" w:history="1">
+        <w:r>
+          <w:rPr>
+            <w:rStyle w:val="Hyperlink"/>
+            <w:rFonts w:ascii="Calibri" w:hAnsi="Calibri" w:cs="Calibri"/>
+            <w:lang w:val="en-CA"/>
+          </w:rPr>
+          <w:t>study</w:t>
+        </w:r>
+      </w:hyperlink>
       <w:r>
         <w:rPr>
           <w:rFonts w:ascii="Calibri" w:hAnsi="Calibri" w:cs="Calibri"/>
@@ -4116,6 +4141,7 @@
       <w:r>
         <w:rPr>
           <w:rFonts w:ascii="Calibri" w:hAnsi="Calibri" w:cs="Calibri"/>
+          <w:noProof/>
           <w:lang w:val="en-CA"/>
         </w:rPr>
         <w:drawing>
@@ -4142,7 +4168,7 @@
                     <pic:cNvPicPr/>
                   </pic:nvPicPr>
                   <pic:blipFill>
-                    <a:blip r:embed="rId20" cstate="print">
+                    <a:blip r:embed="rId19" cstate="print">
                       <a:extLst>
                         <a:ext uri="{28A0092B-C50C-407E-A947-70E740481C1C}">
                           <a14:useLocalDpi xmlns:a14="http://schemas.microsoft.com/office/drawing/2010/main" val="0"/>
@@ -4450,6 +4476,7 @@
       <w:r>
         <w:rPr>
           <w:rFonts w:ascii="Calibri" w:hAnsi="Calibri" w:cs="Calibri"/>
+          <w:noProof/>
           <w:lang w:val="en-CA"/>
         </w:rPr>
         <w:drawing>
@@ -4476,7 +4503,7 @@
                     <pic:cNvPicPr/>
                   </pic:nvPicPr>
                   <pic:blipFill>
-                    <a:blip r:embed="rId21" cstate="print">
+                    <a:blip r:embed="rId20" cstate="print">
                       <a:extLst>
                         <a:ext uri="{28A0092B-C50C-407E-A947-70E740481C1C}">
                           <a14:useLocalDpi xmlns:a14="http://schemas.microsoft.com/office/drawing/2010/main" val="0"/>
@@ -4752,6 +4779,7 @@
       <w:r>
         <w:rPr>
           <w:rFonts w:ascii="Calibri" w:hAnsi="Calibri" w:cs="Calibri"/>
+          <w:noProof/>
           <w:lang w:val="en-CA"/>
         </w:rPr>
         <w:drawing>
@@ -4778,7 +4806,7 @@
                     <pic:cNvPicPr/>
                   </pic:nvPicPr>
                   <pic:blipFill>
-                    <a:blip r:embed="rId22" cstate="print">
+                    <a:blip r:embed="rId21" cstate="print">
                       <a:extLst>
                         <a:ext uri="{28A0092B-C50C-407E-A947-70E740481C1C}">
                           <a14:useLocalDpi xmlns:a14="http://schemas.microsoft.com/office/drawing/2010/main" val="0"/>
@@ -5057,6 +5085,7 @@
       <w:r>
         <w:rPr>
           <w:rFonts w:ascii="Calibri" w:hAnsi="Calibri" w:cs="Calibri"/>
+          <w:noProof/>
           <w:lang w:val="en-CA"/>
         </w:rPr>
         <w:drawing>
@@ -5083,7 +5112,7 @@
                     <pic:cNvPicPr/>
                   </pic:nvPicPr>
                   <pic:blipFill>
-                    <a:blip r:embed="rId23">
+                    <a:blip r:embed="rId22">
                       <a:extLst>
                         <a:ext uri="{28A0092B-C50C-407E-A947-70E740481C1C}">
                           <a14:useLocalDpi xmlns:a14="http://schemas.microsoft.com/office/drawing/2010/main" val="0"/>
@@ -5343,6 +5372,7 @@
       <w:r>
         <w:rPr>
           <w:rFonts w:ascii="Calibri" w:hAnsi="Calibri" w:cs="Calibri"/>
+          <w:noProof/>
           <w:lang w:val="en-CA"/>
         </w:rPr>
         <w:drawing>
@@ -5369,7 +5399,7 @@
                     <pic:cNvPicPr/>
                   </pic:nvPicPr>
                   <pic:blipFill>
-                    <a:blip r:embed="rId24">
+                    <a:blip r:embed="rId23">
                       <a:extLst>
                         <a:ext uri="{28A0092B-C50C-407E-A947-70E740481C1C}">
                           <a14:useLocalDpi xmlns:a14="http://schemas.microsoft.com/office/drawing/2010/main" val="0"/>
@@ -5843,6 +5873,9 @@
         </mc:AlternateContent>
       </w:r>
       <w:r>
+        <w:rPr>
+          <w:noProof/>
+        </w:rPr>
         <w:drawing>
           <wp:anchor distT="0" distB="0" distL="114300" distR="114300" simplePos="0" relativeHeight="251699200" behindDoc="0" locked="0" layoutInCell="1" allowOverlap="1" wp14:anchorId="06017C60">
             <wp:simplePos x="0" y="0"/>
@@ -5867,7 +5900,7 @@
                     <pic:cNvPicPr/>
                   </pic:nvPicPr>
                   <pic:blipFill>
-                    <a:blip r:embed="rId25">
+                    <a:blip r:embed="rId24">
                       <a:extLst>
                         <a:ext uri="{28A0092B-C50C-407E-A947-70E740481C1C}">
                           <a14:useLocalDpi xmlns:a14="http://schemas.microsoft.com/office/drawing/2010/main" val="0"/>
@@ -5900,6 +5933,9 @@
         </w:drawing>
       </w:r>
       <w:r>
+        <w:rPr>
+          <w:noProof/>
+        </w:rPr>
         <w:drawing>
           <wp:anchor distT="0" distB="0" distL="114300" distR="114300" simplePos="0" relativeHeight="251696128" behindDoc="0" locked="0" layoutInCell="1" allowOverlap="1" wp14:anchorId="61741E2C">
             <wp:simplePos x="0" y="0"/>
@@ -5924,7 +5960,7 @@
                     <pic:cNvPicPr/>
                   </pic:nvPicPr>
                   <pic:blipFill>
-                    <a:blip r:embed="rId26">
+                    <a:blip r:embed="rId25">
                       <a:extLst>
                         <a:ext uri="{28A0092B-C50C-407E-A947-70E740481C1C}">
                           <a14:useLocalDpi xmlns:a14="http://schemas.microsoft.com/office/drawing/2010/main" val="0"/>
@@ -6310,6 +6346,9 @@
         </mc:AlternateContent>
       </w:r>
       <w:r>
+        <w:rPr>
+          <w:noProof/>
+        </w:rPr>
         <w:drawing>
           <wp:anchor distT="0" distB="0" distL="114300" distR="114300" simplePos="0" relativeHeight="251702272" behindDoc="0" locked="0" layoutInCell="1" allowOverlap="1" wp14:anchorId="4061B070">
             <wp:simplePos x="0" y="0"/>
@@ -6334,7 +6373,7 @@
                     <pic:cNvPicPr/>
                   </pic:nvPicPr>
                   <pic:blipFill>
-                    <a:blip r:embed="rId27">
+                    <a:blip r:embed="rId26">
                       <a:extLst>
                         <a:ext uri="{28A0092B-C50C-407E-A947-70E740481C1C}">
                           <a14:useLocalDpi xmlns:a14="http://schemas.microsoft.com/office/drawing/2010/main" val="0"/>
@@ -6596,7 +6635,11 @@
           </mc:Fallback>
         </mc:AlternateContent>
       </w:r>
-      <w:r>
+      <w:bookmarkStart w:id="6" w:name="_GoBack"/>
+      <w:r>
+        <w:rPr>
+          <w:noProof/>
+        </w:rPr>
         <w:drawing>
           <wp:anchor distT="0" distB="0" distL="114300" distR="114300" simplePos="0" relativeHeight="251705344" behindDoc="0" locked="0" layoutInCell="1" allowOverlap="1" wp14:anchorId="3BDE40F8">
             <wp:simplePos x="0" y="0"/>
@@ -6621,7 +6664,7 @@
                     <pic:cNvPicPr/>
                   </pic:nvPicPr>
                   <pic:blipFill>
-                    <a:blip r:embed="rId28">
+                    <a:blip r:embed="rId27">
                       <a:extLst>
                         <a:ext uri="{28A0092B-C50C-407E-A947-70E740481C1C}">
                           <a14:useLocalDpi xmlns:a14="http://schemas.microsoft.com/office/drawing/2010/main" val="0"/>
@@ -6653,6 +6696,7 @@
           </wp:anchor>
         </w:drawing>
       </w:r>
+      <w:bookmarkEnd w:id="6"/>
       <w:r>
         <w:t>In this case, I processed with a k value of 6 as it has a relatively shaper change.</w:t>
       </w:r>
@@ -6856,6 +6900,9 @@
         </mc:AlternateContent>
       </w:r>
       <w:r>
+        <w:rPr>
+          <w:noProof/>
+        </w:rPr>
         <w:drawing>
           <wp:anchor distT="0" distB="0" distL="114300" distR="114300" simplePos="0" relativeHeight="251708416" behindDoc="0" locked="0" layoutInCell="1" allowOverlap="1" wp14:anchorId="4967D82D">
             <wp:simplePos x="0" y="0"/>
@@ -6880,7 +6927,7 @@
                     <pic:cNvPicPr/>
                   </pic:nvPicPr>
                   <pic:blipFill>
-                    <a:blip r:embed="rId29">
+                    <a:blip r:embed="rId28">
                       <a:extLst>
                         <a:ext uri="{28A0092B-C50C-407E-A947-70E740481C1C}">
                           <a14:useLocalDpi xmlns:a14="http://schemas.microsoft.com/office/drawing/2010/main" val="0"/>
@@ -6916,6 +6963,8 @@
         <w:t>The detail of each clusters are shown in the figures below:</w:t>
       </w:r>
     </w:p>
+    <w:bookmarkStart w:id="7" w:name="OLE_LINK8"/>
+    <w:bookmarkStart w:id="8" w:name="OLE_LINK9"/>
     <w:p>
       <w:pPr>
         <w:keepNext/>
@@ -6939,8 +6988,6 @@
         <w:spacing w:line="360" w:lineRule="auto"/>
         <w:jc w:val="both"/>
       </w:pPr>
-      <w:bookmarkStart w:id="0" w:name="OLE_LINK8"/>
-      <w:bookmarkStart w:id="1" w:name="OLE_LINK9"/>
       <w:r>
         <w:rPr>
           <w:noProof/>
@@ -7115,6 +7162,9 @@
         </mc:AlternateContent>
       </w:r>
       <w:r>
+        <w:rPr>
+          <w:noProof/>
+        </w:rPr>
         <w:drawing>
           <wp:anchor distT="0" distB="0" distL="114300" distR="114300" simplePos="0" relativeHeight="251711488" behindDoc="0" locked="0" layoutInCell="1" allowOverlap="1" wp14:anchorId="4F437E1E">
             <wp:simplePos x="0" y="0"/>
@@ -7139,7 +7189,7 @@
                     <pic:cNvPicPr/>
                   </pic:nvPicPr>
                   <pic:blipFill>
-                    <a:blip r:embed="rId30" cstate="print">
+                    <a:blip r:embed="rId29" cstate="print">
                       <a:extLst>
                         <a:ext uri="{28A0092B-C50C-407E-A947-70E740481C1C}">
                           <a14:useLocalDpi xmlns:a14="http://schemas.microsoft.com/office/drawing/2010/main" val="0"/>
@@ -7174,18 +7224,18 @@
       <w:r>
         <w:t xml:space="preserve"> </w:t>
       </w:r>
-      <w:bookmarkStart w:id="2" w:name="OLE_LINK3"/>
-      <w:bookmarkStart w:id="3" w:name="OLE_LINK4"/>
-      <w:bookmarkStart w:id="4" w:name="OLE_LINK5"/>
-      <w:bookmarkStart w:id="5" w:name="OLE_LINK6"/>
-      <w:bookmarkStart w:id="6" w:name="OLE_LINK7"/>
-      <w:bookmarkEnd w:id="0"/>
-      <w:bookmarkEnd w:id="1"/>
-      <w:bookmarkEnd w:id="2"/>
-      <w:bookmarkEnd w:id="3"/>
-      <w:bookmarkEnd w:id="4"/>
-      <w:bookmarkEnd w:id="5"/>
-      <w:bookmarkEnd w:id="6"/>
+      <w:bookmarkStart w:id="9" w:name="OLE_LINK3"/>
+      <w:bookmarkStart w:id="10" w:name="OLE_LINK4"/>
+      <w:bookmarkStart w:id="11" w:name="OLE_LINK5"/>
+      <w:bookmarkStart w:id="12" w:name="OLE_LINK6"/>
+      <w:bookmarkStart w:id="13" w:name="OLE_LINK7"/>
+      <w:bookmarkEnd w:id="7"/>
+      <w:bookmarkEnd w:id="8"/>
+      <w:bookmarkEnd w:id="9"/>
+      <w:bookmarkEnd w:id="10"/>
+      <w:bookmarkEnd w:id="11"/>
+      <w:bookmarkEnd w:id="12"/>
+      <w:bookmarkEnd w:id="13"/>
     </w:p>
     <w:p>
       <w:r>
@@ -7361,6 +7411,9 @@
         </mc:AlternateContent>
       </w:r>
       <w:r>
+        <w:rPr>
+          <w:noProof/>
+        </w:rPr>
         <w:drawing>
           <wp:anchor distT="0" distB="0" distL="114300" distR="114300" simplePos="0" relativeHeight="251714560" behindDoc="0" locked="0" layoutInCell="1" allowOverlap="1" wp14:anchorId="69C6BE21">
             <wp:simplePos x="0" y="0"/>
@@ -7385,7 +7438,7 @@
                     <pic:cNvPicPr/>
                   </pic:nvPicPr>
                   <pic:blipFill>
-                    <a:blip r:embed="rId31" cstate="print">
+                    <a:blip r:embed="rId30" cstate="print">
                       <a:extLst>
                         <a:ext uri="{28A0092B-C50C-407E-A947-70E740481C1C}">
                           <a14:useLocalDpi xmlns:a14="http://schemas.microsoft.com/office/drawing/2010/main" val="0"/>
@@ -7592,6 +7645,9 @@
         </mc:AlternateContent>
       </w:r>
       <w:r>
+        <w:rPr>
+          <w:noProof/>
+        </w:rPr>
         <w:drawing>
           <wp:anchor distT="0" distB="0" distL="114300" distR="114300" simplePos="0" relativeHeight="251717632" behindDoc="0" locked="0" layoutInCell="1" allowOverlap="1" wp14:anchorId="6711A4B8">
             <wp:simplePos x="0" y="0"/>
@@ -7616,7 +7672,7 @@
                     <pic:cNvPicPr/>
                   </pic:nvPicPr>
                   <pic:blipFill>
-                    <a:blip r:embed="rId32" cstate="print">
+                    <a:blip r:embed="rId31" cstate="print">
                       <a:extLst>
                         <a:ext uri="{28A0092B-C50C-407E-A947-70E740481C1C}">
                           <a14:useLocalDpi xmlns:a14="http://schemas.microsoft.com/office/drawing/2010/main" val="0"/>
@@ -7648,12 +7704,12 @@
           </wp:anchor>
         </w:drawing>
       </w:r>
-      <w:bookmarkStart w:id="7" w:name="OLE_LINK10"/>
-      <w:bookmarkStart w:id="8" w:name="OLE_LINK11"/>
-      <w:bookmarkStart w:id="9" w:name="OLE_LINK12"/>
-      <w:bookmarkEnd w:id="7"/>
-      <w:bookmarkEnd w:id="8"/>
-      <w:bookmarkEnd w:id="9"/>
+      <w:bookmarkStart w:id="14" w:name="OLE_LINK10"/>
+      <w:bookmarkStart w:id="15" w:name="OLE_LINK11"/>
+      <w:bookmarkStart w:id="16" w:name="OLE_LINK12"/>
+      <w:bookmarkEnd w:id="14"/>
+      <w:bookmarkEnd w:id="15"/>
+      <w:bookmarkEnd w:id="16"/>
     </w:p>
     <w:p>
       <w:r>
@@ -7829,6 +7885,9 @@
         </mc:AlternateContent>
       </w:r>
       <w:r>
+        <w:rPr>
+          <w:noProof/>
+        </w:rPr>
         <w:drawing>
           <wp:anchor distT="0" distB="0" distL="114300" distR="114300" simplePos="0" relativeHeight="251720704" behindDoc="0" locked="0" layoutInCell="1" allowOverlap="1" wp14:anchorId="7E61B97A">
             <wp:simplePos x="0" y="0"/>
@@ -7853,7 +7912,7 @@
                     <pic:cNvPicPr/>
                   </pic:nvPicPr>
                   <pic:blipFill>
-                    <a:blip r:embed="rId33" cstate="print">
+                    <a:blip r:embed="rId32" cstate="print">
                       <a:extLst>
                         <a:ext uri="{28A0092B-C50C-407E-A947-70E740481C1C}">
                           <a14:useLocalDpi xmlns:a14="http://schemas.microsoft.com/office/drawing/2010/main" val="0"/>
@@ -7936,24 +7995,14 @@
                             <w:r>
                               <w:t xml:space="preserve">Figure </w:t>
                             </w:r>
-                            <w:r>
-                              <w:fldChar w:fldCharType="begin"/>
-                            </w:r>
-                            <w:r>
-                              <w:instrText xml:space="preserve"> SEQ Figure \* ARABIC </w:instrText>
-                            </w:r>
-                            <w:r>
-                              <w:fldChar w:fldCharType="separate"/>
-                            </w:r>
-                            <w:r>
-                              <w:rPr>
-                                <w:noProof/>
-                              </w:rPr>
-                              <w:t>21</w:t>
-                            </w:r>
-                            <w:r>
-                              <w:fldChar w:fldCharType="end"/>
-                            </w:r>
+                            <w:fldSimple w:instr=" SEQ Figure \* ARABIC ">
+                              <w:r>
+                                <w:rPr>
+                                  <w:noProof/>
+                                </w:rPr>
+                                <w:t>21</w:t>
+                              </w:r>
+                            </w:fldSimple>
                             <w:r>
                               <w:t>. Cluster 5</w:t>
                             </w:r>
@@ -8016,6 +8065,9 @@
         </mc:AlternateContent>
       </w:r>
       <w:r>
+        <w:rPr>
+          <w:noProof/>
+        </w:rPr>
         <w:drawing>
           <wp:anchor distT="0" distB="0" distL="114300" distR="114300" simplePos="0" relativeHeight="251723776" behindDoc="0" locked="0" layoutInCell="1" allowOverlap="1" wp14:anchorId="40D795AA">
             <wp:simplePos x="0" y="0"/>
@@ -8040,7 +8092,7 @@
                     <pic:cNvPicPr/>
                   </pic:nvPicPr>
                   <pic:blipFill>
-                    <a:blip r:embed="rId34" cstate="print">
+                    <a:blip r:embed="rId33" cstate="print">
                       <a:extLst>
                         <a:ext uri="{28A0092B-C50C-407E-A947-70E740481C1C}">
                           <a14:useLocalDpi xmlns:a14="http://schemas.microsoft.com/office/drawing/2010/main" val="0"/>
@@ -8254,6 +8306,9 @@
         </mc:AlternateContent>
       </w:r>
       <w:r>
+        <w:rPr>
+          <w:noProof/>
+        </w:rPr>
         <w:drawing>
           <wp:anchor distT="0" distB="0" distL="114300" distR="114300" simplePos="0" relativeHeight="251726848" behindDoc="0" locked="0" layoutInCell="1" allowOverlap="1" wp14:anchorId="5342654C">
             <wp:simplePos x="0" y="0"/>
@@ -8278,7 +8333,7 @@
                     <pic:cNvPicPr/>
                   </pic:nvPicPr>
                   <pic:blipFill>
-                    <a:blip r:embed="rId35" cstate="print">
+                    <a:blip r:embed="rId34" cstate="print">
                       <a:extLst>
                         <a:ext uri="{28A0092B-C50C-407E-A947-70E740481C1C}">
                           <a14:useLocalDpi xmlns:a14="http://schemas.microsoft.com/office/drawing/2010/main" val="0"/>
@@ -8417,7 +8472,9 @@
             <w:pPr>
               <w:spacing w:line="360" w:lineRule="auto"/>
             </w:pPr>
-            <w:bookmarkStart w:id="10" w:name="_Hlk17069634"/>
+            <w:bookmarkStart w:id="17" w:name="_Hlk17069634"/>
+            <w:bookmarkStart w:id="18" w:name="OLE_LINK37"/>
+            <w:bookmarkStart w:id="19" w:name="OLE_LINK38"/>
             <w:r>
               <w:t>Cluster 1</w:t>
             </w:r>
@@ -8544,7 +8601,7 @@
           </w:p>
         </w:tc>
       </w:tr>
-      <w:bookmarkEnd w:id="10"/>
+      <w:bookmarkEnd w:id="17"/>
       <w:tr>
         <w:trPr>
           <w:trHeight w:val="270"/>
@@ -8637,13 +8694,13 @@
             <w:r>
               <w:t xml:space="preserve">Medical Lab, Doctor’s office, Eye doctor, </w:t>
             </w:r>
-            <w:bookmarkStart w:id="11" w:name="OLE_LINK21"/>
-            <w:bookmarkStart w:id="12" w:name="OLE_LINK22"/>
+            <w:bookmarkStart w:id="20" w:name="OLE_LINK21"/>
+            <w:bookmarkStart w:id="21" w:name="OLE_LINK22"/>
             <w:r>
               <w:t>Chiropractor</w:t>
             </w:r>
-            <w:bookmarkEnd w:id="11"/>
-            <w:bookmarkEnd w:id="12"/>
+            <w:bookmarkEnd w:id="20"/>
+            <w:bookmarkEnd w:id="21"/>
           </w:p>
         </w:tc>
       </w:tr>
@@ -8690,13 +8747,13 @@
             <w:pPr>
               <w:spacing w:line="360" w:lineRule="auto"/>
             </w:pPr>
-            <w:bookmarkStart w:id="13" w:name="OLE_LINK17"/>
-            <w:bookmarkStart w:id="14" w:name="OLE_LINK18"/>
+            <w:bookmarkStart w:id="22" w:name="OLE_LINK17"/>
+            <w:bookmarkStart w:id="23" w:name="OLE_LINK18"/>
             <w:r>
               <w:t>Physical therapist</w:t>
             </w:r>
-            <w:bookmarkEnd w:id="13"/>
-            <w:bookmarkEnd w:id="14"/>
+            <w:bookmarkEnd w:id="22"/>
+            <w:bookmarkEnd w:id="23"/>
           </w:p>
         </w:tc>
       </w:tr>
@@ -8881,17 +8938,17 @@
             <w:pPr>
               <w:spacing w:line="360" w:lineRule="auto"/>
             </w:pPr>
-            <w:bookmarkStart w:id="15" w:name="OLE_LINK19"/>
-            <w:bookmarkStart w:id="16" w:name="OLE_LINK20"/>
-            <w:bookmarkStart w:id="17" w:name="OLE_LINK23"/>
-            <w:bookmarkStart w:id="18" w:name="OLE_LINK24"/>
+            <w:bookmarkStart w:id="24" w:name="OLE_LINK19"/>
+            <w:bookmarkStart w:id="25" w:name="OLE_LINK20"/>
+            <w:bookmarkStart w:id="26" w:name="OLE_LINK23"/>
+            <w:bookmarkStart w:id="27" w:name="OLE_LINK24"/>
             <w:r>
               <w:t>Physical therapist</w:t>
             </w:r>
-            <w:bookmarkEnd w:id="15"/>
-            <w:bookmarkEnd w:id="16"/>
-            <w:bookmarkEnd w:id="17"/>
-            <w:bookmarkEnd w:id="18"/>
+            <w:bookmarkEnd w:id="24"/>
+            <w:bookmarkEnd w:id="25"/>
+            <w:bookmarkEnd w:id="26"/>
+            <w:bookmarkEnd w:id="27"/>
           </w:p>
         </w:tc>
       </w:tr>
@@ -8984,13 +9041,13 @@
             <w:pPr>
               <w:spacing w:line="360" w:lineRule="auto"/>
             </w:pPr>
-            <w:bookmarkStart w:id="19" w:name="OLE_LINK27"/>
-            <w:bookmarkStart w:id="20" w:name="OLE_LINK28"/>
+            <w:bookmarkStart w:id="28" w:name="OLE_LINK27"/>
+            <w:bookmarkStart w:id="29" w:name="OLE_LINK28"/>
             <w:r>
               <w:t>Medical lab</w:t>
             </w:r>
-            <w:bookmarkEnd w:id="19"/>
-            <w:bookmarkEnd w:id="20"/>
+            <w:bookmarkEnd w:id="28"/>
+            <w:bookmarkEnd w:id="29"/>
           </w:p>
         </w:tc>
       </w:tr>
@@ -9080,13 +9137,13 @@
             <w:pPr>
               <w:spacing w:line="360" w:lineRule="auto"/>
             </w:pPr>
-            <w:bookmarkStart w:id="21" w:name="OLE_LINK25"/>
-            <w:bookmarkStart w:id="22" w:name="OLE_LINK26"/>
+            <w:bookmarkStart w:id="30" w:name="OLE_LINK25"/>
+            <w:bookmarkStart w:id="31" w:name="OLE_LINK26"/>
             <w:r>
               <w:t>Eye doctor</w:t>
             </w:r>
-            <w:bookmarkEnd w:id="21"/>
-            <w:bookmarkEnd w:id="22"/>
+            <w:bookmarkEnd w:id="30"/>
+            <w:bookmarkEnd w:id="31"/>
             <w:r>
               <w:t>, Rehab center, Mental health office, chiropractor</w:t>
             </w:r>
@@ -9188,6 +9245,8 @@
           </w:p>
         </w:tc>
       </w:tr>
+      <w:bookmarkEnd w:id="18"/>
+      <w:bookmarkEnd w:id="19"/>
     </w:tbl>
     <w:p>
       <w:pPr>
@@ -9254,12 +9313,7 @@
         <w:jc w:val="both"/>
       </w:pPr>
       <w:r>
-        <w:t>For the final part, I used unsupervised machine learning technique to cluster Toronto wards into 6 different clusters. However, it can be seen that the distribution of different types of healthcare facilities is not the best features to perform k-means clustering on. This might be caused by the lack of similarities within each cluster and differences among cluster. Further study should include other factors such as age distribution, income distribution, which potentially impact the business aspects of a healthcare facility.</w:t>
-      </w:r>
-      <w:bookmarkStart w:id="23" w:name="_GoBack"/>
-      <w:bookmarkEnd w:id="23"/>
-      <w:r>
-        <w:t xml:space="preserve"> </w:t>
+        <w:t xml:space="preserve">For the final part, I used unsupervised machine learning technique to cluster Toronto wards into 6 different clusters. However, it can be seen that the distribution of different types of healthcare facilities is not the best features to perform k-means clustering on. This might be caused by the lack of similarities within each cluster and differences among cluster. Further study should include other factors such as age distribution, income distribution, which potentially impact the business aspects of a healthcare facility. </w:t>
       </w:r>
     </w:p>
     <w:p/>
@@ -10738,7 +10792,7 @@
 </file>
 
 <file path=customXml/itemProps1.xml><?xml version="1.0" encoding="utf-8"?>
-<ds:datastoreItem xmlns:ds="http://schemas.openxmlformats.org/officeDocument/2006/customXml" ds:itemID="{C9C45468-9899-F84B-9A2D-103223CFCF56}">
+<ds:datastoreItem xmlns:ds="http://schemas.openxmlformats.org/officeDocument/2006/customXml" ds:itemID="{37BBCF92-3833-764E-856D-2658A32241F0}">
   <ds:schemaRefs>
     <ds:schemaRef ds:uri="http://schemas.openxmlformats.org/officeDocument/2006/bibliography"/>
   </ds:schemaRefs>

</xml_diff>